<commit_message>
Manhattan real time image + Manhattan Project information
</commit_message>
<xml_diff>
--- a/Project-Information.docx
+++ b/Project-Information.docx
@@ -92,7 +92,7 @@
                 <w:b/>
                 <w:bCs/>
               </w:rPr>
-              <w:t>Airport Activities</w:t>
+              <w:t>Manhattan Bridge</w:t>
             </w:r>
           </w:p>
           <w:p>
@@ -136,12 +136,9 @@
                 <w:ilvl w:val="0"/>
                 <w:numId w:val="12"/>
               </w:numPr>
-              <w:rPr>
-                <w:u w:val="single"/>
-              </w:rPr>
-            </w:pPr>
-            <w:r>
-              <w:t>Terminal Building</w:t>
+            </w:pPr>
+            <w:r>
+              <w:t>Manhattan Bridge</w:t>
             </w:r>
           </w:p>
           <w:p>
@@ -153,10 +150,7 @@
               </w:numPr>
             </w:pPr>
             <w:r>
-              <w:t>Runway</w:t>
-            </w:r>
-            <w:r>
-              <w:t xml:space="preserve"> (planes landing and taking off)</w:t>
+              <w:t>Empire State building</w:t>
             </w:r>
           </w:p>
           <w:p>
@@ -168,13 +162,7 @@
               </w:numPr>
             </w:pPr>
             <w:r>
-              <w:t>Docking space (</w:t>
-            </w:r>
-            <w:r>
-              <w:t>Truck, bus, passengers, workers movement</w:t>
-            </w:r>
-            <w:r>
-              <w:t>)</w:t>
+              <w:t xml:space="preserve">Running clock animation on empire state building </w:t>
             </w:r>
           </w:p>
           <w:p>
@@ -186,10 +174,7 @@
               </w:numPr>
             </w:pPr>
             <w:r>
-              <w:t>Airplanes</w:t>
-            </w:r>
-            <w:r>
-              <w:t xml:space="preserve"> (taking off, landing and stored)</w:t>
+              <w:t>High rise buildings with changing lightings as per season or time of the day</w:t>
             </w:r>
           </w:p>
           <w:p>
@@ -201,15 +186,13 @@
               </w:numPr>
             </w:pPr>
             <w:r>
-              <w:t xml:space="preserve">Natural landscape (Trees, clouds, birds, </w:t>
-            </w:r>
-            <w:proofErr w:type="gramStart"/>
-            <w:r>
-              <w:t>sun</w:t>
-            </w:r>
-            <w:proofErr w:type="gramEnd"/>
-            <w:r>
-              <w:t xml:space="preserve"> and moon)</w:t>
+              <w:t>Animation of v</w:t>
+            </w:r>
+            <w:r>
+              <w:t xml:space="preserve">ehicles being driven on the </w:t>
+            </w:r>
+            <w:r>
+              <w:t>bridge</w:t>
             </w:r>
           </w:p>
           <w:p>
@@ -221,7 +204,13 @@
               </w:numPr>
             </w:pPr>
             <w:r>
-              <w:t>Extras (background buildings, search lights, fence)</w:t>
+              <w:t>Animation of moving y</w:t>
+            </w:r>
+            <w:r>
+              <w:t>acht</w:t>
+            </w:r>
+            <w:r>
+              <w:t xml:space="preserve"> carrying passenger and ships carrying goods on the water body. </w:t>
             </w:r>
           </w:p>
           <w:p>
@@ -233,48 +222,86 @@
               </w:numPr>
             </w:pPr>
             <w:r>
+              <w:t>Animation of snowfall in winter season</w:t>
+            </w:r>
+          </w:p>
+          <w:p>
+            <w:pPr>
+              <w:pStyle w:val="ListParagraph"/>
+              <w:numPr>
+                <w:ilvl w:val="0"/>
+                <w:numId w:val="12"/>
+              </w:numPr>
+            </w:pPr>
+            <w:r>
               <w:t xml:space="preserve"> </w:t>
             </w:r>
             <w:r>
-              <w:t>Weather (</w:t>
-            </w:r>
-            <w:r>
-              <w:t xml:space="preserve">Night, </w:t>
-            </w:r>
-            <w:r>
-              <w:t>d</w:t>
-            </w:r>
-            <w:r>
-              <w:t>ay and rain</w:t>
-            </w:r>
-            <w:r>
-              <w:t>y)</w:t>
+              <w:t>Different color of water body and sky according to rainy, winter and summer season.</w:t>
+            </w:r>
+          </w:p>
+          <w:p>
+            <w:pPr>
+              <w:pStyle w:val="ListParagraph"/>
+              <w:numPr>
+                <w:ilvl w:val="0"/>
+                <w:numId w:val="12"/>
+              </w:numPr>
+            </w:pPr>
+            <w:r>
+              <w:t>Clouds and thunder lightning on the rainy sky</w:t>
+            </w:r>
+          </w:p>
+          <w:p>
+            <w:pPr>
+              <w:pStyle w:val="ListParagraph"/>
+              <w:numPr>
+                <w:ilvl w:val="0"/>
+                <w:numId w:val="12"/>
+              </w:numPr>
+            </w:pPr>
+            <w:r>
+              <w:t>Clouds and sun on the summer (daytime) sky</w:t>
+            </w:r>
+          </w:p>
+          <w:p>
+            <w:pPr>
+              <w:pStyle w:val="ListParagraph"/>
+              <w:numPr>
+                <w:ilvl w:val="0"/>
+                <w:numId w:val="12"/>
+              </w:numPr>
+            </w:pPr>
+            <w:r>
+              <w:t>Stars and moon on the summer (nighttime) sky</w:t>
+            </w:r>
+          </w:p>
+          <w:p>
+            <w:pPr>
+              <w:pStyle w:val="ListParagraph"/>
+              <w:numPr>
+                <w:ilvl w:val="0"/>
+                <w:numId w:val="12"/>
+              </w:numPr>
+            </w:pPr>
+            <w:r>
+              <w:t>Dark sky and frozen water body in winter season</w:t>
+            </w:r>
+          </w:p>
+          <w:p>
+            <w:pPr>
+              <w:pStyle w:val="ListParagraph"/>
+              <w:numPr>
+                <w:ilvl w:val="0"/>
+                <w:numId w:val="12"/>
+              </w:numPr>
+            </w:pPr>
+            <w:r>
+              <w:t>Building gets on lights in darker times</w:t>
             </w:r>
           </w:p>
           <w:p/>
           <w:p>
-            <w:r>
-              <w:t>Airport activity is a graphical representation of all weather, day and night and rainy-day experience of an international airport from the viewpoint of the runway. Here we have tried to show the noisy and bustling activities of a</w:t>
-            </w:r>
-            <w:r>
-              <w:t>n</w:t>
-            </w:r>
-            <w:r>
-              <w:t xml:space="preserve"> international airport. </w:t>
-            </w:r>
-            <w:r>
-              <w:t xml:space="preserve">We have also tried to show the effect of rainy evening, </w:t>
-            </w:r>
-            <w:proofErr w:type="gramStart"/>
-            <w:r>
-              <w:t>day</w:t>
-            </w:r>
-            <w:proofErr w:type="gramEnd"/>
-            <w:r>
-              <w:t xml:space="preserve"> and night on the airport area. Mainly the landing and taking off of airplanes, loading and unloading of goods by the worker, movements of busses and trucks are shown in this project.</w:t>
-            </w:r>
-          </w:p>
-          <w:p>
             <w:pPr>
               <w:rPr>
                 <w:b/>
@@ -282,6 +309,33 @@
                 <w:u w:val="single"/>
               </w:rPr>
             </w:pPr>
+            <w:r>
+              <w:t>Manhattan bridge is a graphical representation of all weather (winter, summer, monsoon) day and night view of the Midtown Manhattan bridge from the viewpoint of the Brooklyn bridge. In this view the bustling and lavish view of the Midtown Manhattan is shown. While the Manhattan bridge is seen to be very busy and crowded with rushing vehicles</w:t>
+            </w:r>
+            <w:r>
+              <w:t xml:space="preserve">, the water body below the bridge is seen to be busy with Ships and </w:t>
+            </w:r>
+            <w:r>
+              <w:t>y</w:t>
+            </w:r>
+            <w:r>
+              <w:t>acht</w:t>
+            </w:r>
+            <w:r>
+              <w:t xml:space="preserve">s in summer and monsoon. But in winter the water body is seen to be frozen and empty without ships and </w:t>
+            </w:r>
+            <w:r>
+              <w:t>y</w:t>
+            </w:r>
+            <w:r>
+              <w:t>acht</w:t>
+            </w:r>
+            <w:r>
+              <w:t>s</w:t>
+            </w:r>
+            <w:r>
+              <w:t>. The night view gets changed by the dazzling lights from the tall buildings of Midtown Manhattan. The Empire State building is the crown jewel with the clock. With the city activity and the lively interference of nature with its changes throughout the seasons and time the graphical representation of Midtown Manhattan Bridge becomes very lively on the computer screen.</w:t>
+            </w:r>
           </w:p>
           <w:p>
             <w:pPr>
@@ -1915,7 +1969,6 @@
                 <w:b/>
                 <w:bCs/>
               </w:rPr>
-              <w:lastRenderedPageBreak/>
               <w:t xml:space="preserve">Demo </w:t>
             </w:r>
             <w:proofErr w:type="gramStart"/>
@@ -4563,21 +4616,6 @@
 </file>
 
 <file path=customXml/item1.xml><?xml version="1.0" encoding="utf-8"?>
-<?mso-contentType ?>
-<FormTemplates xmlns="http://schemas.microsoft.com/sharepoint/v3/contenttype/forms">
-  <Display>DocumentLibraryForm</Display>
-  <Edit>DocumentLibraryForm</Edit>
-  <New>DocumentLibraryForm</New>
-</FormTemplates>
-</file>
-
-<file path=customXml/item2.xml><?xml version="1.0" encoding="utf-8"?>
-<p:properties xmlns:p="http://schemas.microsoft.com/office/2006/metadata/properties" xmlns:xsi="http://www.w3.org/2001/XMLSchema-instance" xmlns:pc="http://schemas.microsoft.com/office/infopath/2007/PartnerControls">
-  <documentManagement/>
-</p:properties>
-</file>
-
-<file path=customXml/item3.xml><?xml version="1.0" encoding="utf-8"?>
 <ct:contentTypeSchema xmlns:ct="http://schemas.microsoft.com/office/2006/metadata/contentType" xmlns:ma="http://schemas.microsoft.com/office/2006/metadata/properties/metaAttributes" ct:_="" ma:_="" ma:contentTypeName="Document" ma:contentTypeID="0x0101000386DCD58A38264EA2006590E480489B" ma:contentTypeVersion="10" ma:contentTypeDescription="Create a new document." ma:contentTypeScope="" ma:versionID="6a97700960f84600eac003bd2f7d78f3">
   <xsd:schema xmlns:xsd="http://www.w3.org/2001/XMLSchema" xmlns:xs="http://www.w3.org/2001/XMLSchema" xmlns:p="http://schemas.microsoft.com/office/2006/metadata/properties" xmlns:ns2="a12ddc03-b357-499c-864f-c6204d3dd0f9" xmlns:ns3="35a47735-4560-4a85-aa30-0146f2a9dea0" targetNamespace="http://schemas.microsoft.com/office/2006/metadata/properties" ma:root="true" ma:fieldsID="80851262c89dabdeec405f6e19c7566f" ns2:_="" ns3:_="">
     <xsd:import namespace="a12ddc03-b357-499c-864f-c6204d3dd0f9"/>
@@ -4780,24 +4818,22 @@
 </ct:contentTypeSchema>
 </file>
 
-<file path=customXml/itemProps1.xml><?xml version="1.0" encoding="utf-8"?>
-<ds:datastoreItem xmlns:ds="http://schemas.openxmlformats.org/officeDocument/2006/customXml" ds:itemID="{E3F2B1FD-8E8B-4C81-9B74-D6200BF705A4}">
-  <ds:schemaRefs>
-    <ds:schemaRef ds:uri="http://schemas.microsoft.com/sharepoint/v3/contenttype/forms"/>
-  </ds:schemaRefs>
-</ds:datastoreItem>
+<file path=customXml/item2.xml><?xml version="1.0" encoding="utf-8"?>
+<p:properties xmlns:p="http://schemas.microsoft.com/office/2006/metadata/properties" xmlns:xsi="http://www.w3.org/2001/XMLSchema-instance" xmlns:pc="http://schemas.microsoft.com/office/infopath/2007/PartnerControls">
+  <documentManagement/>
+</p:properties>
 </file>
 
-<file path=customXml/itemProps2.xml><?xml version="1.0" encoding="utf-8"?>
-<ds:datastoreItem xmlns:ds="http://schemas.openxmlformats.org/officeDocument/2006/customXml" ds:itemID="{DC0EFF01-C85E-497B-A982-87D990FF61C2}">
-  <ds:schemaRefs>
-    <ds:schemaRef ds:uri="http://schemas.microsoft.com/office/2006/metadata/properties"/>
-    <ds:schemaRef ds:uri="http://schemas.microsoft.com/office/infopath/2007/PartnerControls"/>
-  </ds:schemaRefs>
-</ds:datastoreItem>
+<file path=customXml/item3.xml><?xml version="1.0" encoding="utf-8"?>
+<?mso-contentType ?>
+<FormTemplates xmlns="http://schemas.microsoft.com/sharepoint/v3/contenttype/forms">
+  <Display>DocumentLibraryForm</Display>
+  <Edit>DocumentLibraryForm</Edit>
+  <New>DocumentLibraryForm</New>
+</FormTemplates>
 </file>
 
-<file path=customXml/itemProps3.xml><?xml version="1.0" encoding="utf-8"?>
+<file path=customXml/itemProps1.xml><?xml version="1.0" encoding="utf-8"?>
 <ds:datastoreItem xmlns:ds="http://schemas.openxmlformats.org/officeDocument/2006/customXml" ds:itemID="{816E7F42-DC7C-4B6D-8447-A4F06B9FC41E}">
   <ds:schemaRefs>
     <ds:schemaRef ds:uri="http://schemas.microsoft.com/office/2006/metadata/contentType"/>
@@ -4814,4 +4850,21 @@
     <ds:schemaRef ds:uri="http://schemas.microsoft.com/internal/obd"/>
   </ds:schemaRefs>
 </ds:datastoreItem>
+</file>
+
+<file path=customXml/itemProps2.xml><?xml version="1.0" encoding="utf-8"?>
+<ds:datastoreItem xmlns:ds="http://schemas.openxmlformats.org/officeDocument/2006/customXml" ds:itemID="{DC0EFF01-C85E-497B-A982-87D990FF61C2}">
+  <ds:schemaRefs>
+    <ds:schemaRef ds:uri="http://schemas.microsoft.com/office/2006/metadata/properties"/>
+    <ds:schemaRef ds:uri="http://schemas.microsoft.com/office/infopath/2007/PartnerControls"/>
+  </ds:schemaRefs>
+</ds:datastoreItem>
+</file>
+
+<file path=customXml/itemProps3.xml><?xml version="1.0" encoding="utf-8"?>
+<ds:datastoreItem xmlns:ds="http://schemas.openxmlformats.org/officeDocument/2006/customXml" ds:itemID="{E3F2B1FD-8E8B-4C81-9B74-D6200BF705A4}">
+  <ds:schemaRefs>
+    <ds:schemaRef ds:uri="http://schemas.microsoft.com/sharepoint/v3/contenttype/forms"/>
+  </ds:schemaRefs>
+</ds:datastoreItem>
 </file>
</xml_diff>